<commit_message>
modify sections 1 and 2
</commit_message>
<xml_diff>
--- a/Section 1.docx
+++ b/Section 1.docx
@@ -1,7 +1,55 @@
 
 <file path=word/document.xml><?xml version="1.0" encoding="utf-8"?>
-<w:document xmlns:wpc="http://schemas.microsoft.com/office/word/2010/wordprocessingCanvas" xmlns:cx="http://schemas.microsoft.com/office/drawing/2014/chartex" xmlns:cx1="http://schemas.microsoft.com/office/drawing/2015/9/8/chartex" xmlns:cx2="http://schemas.microsoft.com/office/drawing/2015/10/21/chartex" xmlns:cx3="http://schemas.microsoft.com/office/drawing/2016/5/9/chartex" xmlns:cx4="http://schemas.microsoft.com/office/drawing/2016/5/10/chartex" xmlns:cx5="http://schemas.microsoft.com/office/drawing/2016/5/11/chartex" xmlns:cx6="http://schemas.microsoft.com/office/drawing/2016/5/12/chartex" xmlns:cx7="http://schemas.microsoft.com/office/drawing/2016/5/13/chartex" xmlns:cx8="http://schemas.microsoft.com/office/drawing/2016/5/14/chartex" xmlns:mc="http://schemas.openxmlformats.org/markup-compatibility/2006" xmlns:aink="http://schemas.microsoft.com/office/drawing/2016/ink" xmlns:am3d="http://schemas.microsoft.com/office/drawing/2017/model3d" xmlns:o="urn:schemas-microsoft-com:office:office" xmlns:r="http://schemas.openxmlformats.org/officeDocument/2006/relationships" xmlns:m="http://schemas.openxmlformats.org/officeDocument/2006/math" xmlns:v="urn:schemas-microsoft-com:vml" xmlns:wp14="http://schemas.microsoft.com/office/word/2010/wordprocessingDrawing" xmlns:wp="http://schemas.openxmlformats.org/drawingml/2006/wordprocessingDrawing" xmlns:w10="urn:schemas-microsoft-com:office:word" xmlns:w="http://schemas.openxmlformats.org/wordprocessingml/2006/main" xmlns:w14="http://schemas.microsoft.com/office/word/2010/wordml" xmlns:w15="http://schemas.microsoft.com/office/word/2012/wordml" xmlns:w16cex="http://schemas.microsoft.com/office/word/2018/wordml/cex" xmlns:w16cid="http://schemas.microsoft.com/office/word/2016/wordml/cid" xmlns:w16="http://schemas.microsoft.com/office/word/2018/wordml" xmlns:w16se="http://schemas.microsoft.com/office/word/2015/wordml/symex" xmlns:wpg="http://schemas.microsoft.com/office/word/2010/wordprocessingGroup" xmlns:wpi="http://schemas.microsoft.com/office/word/2010/wordprocessingInk" xmlns:wne="http://schemas.microsoft.com/office/word/2006/wordml" xmlns:wps="http://schemas.microsoft.com/office/word/2010/wordprocessingShape" mc:Ignorable="w14 w15 w16se w16cid w16 w16cex wp14">
+<w:document xmlns:wpc="http://schemas.microsoft.com/office/word/2010/wordprocessingCanvas" xmlns:cx="http://schemas.microsoft.com/office/drawing/2014/chartex" xmlns:cx1="http://schemas.microsoft.com/office/drawing/2015/9/8/chartex" xmlns:cx2="http://schemas.microsoft.com/office/drawing/2015/10/21/chartex" xmlns:cx3="http://schemas.microsoft.com/office/drawing/2016/5/9/chartex" xmlns:cx4="http://schemas.microsoft.com/office/drawing/2016/5/10/chartex" xmlns:cx5="http://schemas.microsoft.com/office/drawing/2016/5/11/chartex" xmlns:cx6="http://schemas.microsoft.com/office/drawing/2016/5/12/chartex" xmlns:cx7="http://schemas.microsoft.com/office/drawing/2016/5/13/chartex" xmlns:cx8="http://schemas.microsoft.com/office/drawing/2016/5/14/chartex" xmlns:mc="http://schemas.openxmlformats.org/markup-compatibility/2006" xmlns:aink="http://schemas.microsoft.com/office/drawing/2016/ink" xmlns:am3d="http://schemas.microsoft.com/office/drawing/2017/model3d" xmlns:o="urn:schemas-microsoft-com:office:office" xmlns:oel="http://schemas.microsoft.com/office/2019/extlst" xmlns:r="http://schemas.openxmlformats.org/officeDocument/2006/relationships" xmlns:m="http://schemas.openxmlformats.org/officeDocument/2006/math" xmlns:v="urn:schemas-microsoft-com:vml" xmlns:wp14="http://schemas.microsoft.com/office/word/2010/wordprocessingDrawing" xmlns:wp="http://schemas.openxmlformats.org/drawingml/2006/wordprocessingDrawing" xmlns:w10="urn:schemas-microsoft-com:office:word" xmlns:w="http://schemas.openxmlformats.org/wordprocessingml/2006/main" xmlns:w14="http://schemas.microsoft.com/office/word/2010/wordml" xmlns:w15="http://schemas.microsoft.com/office/word/2012/wordml" xmlns:w16cex="http://schemas.microsoft.com/office/word/2018/wordml/cex" xmlns:w16cid="http://schemas.microsoft.com/office/word/2016/wordml/cid" xmlns:w16="http://schemas.microsoft.com/office/word/2018/wordml" xmlns:w16du="http://schemas.microsoft.com/office/word/2023/wordml/word16du" xmlns:w16sdtdh="http://schemas.microsoft.com/office/word/2020/wordml/sdtdatahash" xmlns:w16se="http://schemas.microsoft.com/office/word/2015/wordml/symex" xmlns:wpg="http://schemas.microsoft.com/office/word/2010/wordprocessingGroup" xmlns:wpi="http://schemas.microsoft.com/office/word/2010/wordprocessingInk" xmlns:wne="http://schemas.microsoft.com/office/word/2006/wordml" xmlns:wps="http://schemas.microsoft.com/office/word/2010/wordprocessingShape" mc:Ignorable="w14 w15 w16se w16cid w16 w16cex w16sdtdh wp14">
   <w:body>
+    <w:p>
+      <w:pPr>
+        <w:pStyle w:val="Heading1"/>
+        <w:pBdr>
+          <w:top w:val="nil"/>
+          <w:left w:val="nil"/>
+          <w:bottom w:val="nil"/>
+          <w:right w:val="nil"/>
+          <w:between w:val="nil"/>
+        </w:pBdr>
+        <w:jc w:val="left"/>
+      </w:pPr>
+      <w:r>
+        <w:t>1. Test Plan</w:t>
+      </w:r>
+      <w:r>
+        <w:rPr>
+          <w:b/>
+          <w:bCs/>
+          <w:sz w:val="16"/>
+          <w:szCs w:val="16"/>
+        </w:rPr>
+        <w:t xml:space="preserve"> [Carissa </w:t>
+      </w:r>
+      <w:proofErr w:type="spellStart"/>
+      <w:r>
+        <w:rPr>
+          <w:b/>
+          <w:bCs/>
+          <w:sz w:val="16"/>
+          <w:szCs w:val="16"/>
+        </w:rPr>
+        <w:t>Bostian</w:t>
+      </w:r>
+      <w:proofErr w:type="spellEnd"/>
+      <w:r>
+        <w:rPr>
+          <w:b/>
+          <w:bCs/>
+          <w:sz w:val="16"/>
+          <w:szCs w:val="16"/>
+        </w:rPr>
+        <w:t>]</w:t>
+      </w:r>
+      <w:r>
+        <w:t xml:space="preserve">  </w:t>
+      </w:r>
+    </w:p>
     <w:p>
       <w:pPr>
         <w:pStyle w:val="Heading2"/>
@@ -27,94 +75,16 @@
           <w:between w:val="nil"/>
         </w:pBdr>
       </w:pPr>
-      <w:r>
-        <w:br/>
-      </w:r>
-      <w:r>
-        <w:rPr>
-          <w:color w:val="000000"/>
-          <w:highlight w:val="yellow"/>
-        </w:rPr>
-        <w:t xml:space="preserve">State the members of the test team, their roles and responsibilities, and the estimated effort required of each team member, and for the </w:t>
-      </w:r>
-      <w:proofErr w:type="gramStart"/>
-      <w:r>
-        <w:rPr>
-          <w:color w:val="000000"/>
-          <w:highlight w:val="yellow"/>
-        </w:rPr>
-        <w:t>team as a whole</w:t>
-      </w:r>
-      <w:proofErr w:type="gramEnd"/>
-      <w:r>
-        <w:rPr>
-          <w:color w:val="000000"/>
-          <w:highlight w:val="yellow"/>
-        </w:rPr>
-        <w:t>.</w:t>
-      </w:r>
-    </w:p>
-    <w:p>
-      <w:pPr>
-        <w:pBdr>
-          <w:top w:val="nil"/>
-          <w:left w:val="nil"/>
-          <w:bottom w:val="nil"/>
-          <w:right w:val="nil"/>
-          <w:between w:val="nil"/>
-        </w:pBdr>
-      </w:pPr>
-    </w:p>
-    <w:p>
-      <w:pPr>
-        <w:pBdr>
-          <w:top w:val="nil"/>
-          <w:left w:val="nil"/>
-          <w:bottom w:val="nil"/>
-          <w:right w:val="nil"/>
-          <w:between w:val="nil"/>
-        </w:pBdr>
-      </w:pPr>
-      <w:r>
-        <w:rPr>
-          <w:color w:val="000000"/>
-          <w:highlight w:val="yellow"/>
-        </w:rPr>
-        <w:t xml:space="preserve">This needs to have a </w:t>
-      </w:r>
-      <w:r>
-        <w:rPr>
-          <w:b/>
-          <w:i/>
-          <w:color w:val="000000"/>
-          <w:highlight w:val="yellow"/>
-          <w:u w:val="single"/>
-        </w:rPr>
-        <w:t xml:space="preserve">good level of detail </w:t>
-      </w:r>
-      <w:r>
-        <w:rPr>
-          <w:color w:val="000000"/>
-          <w:highlight w:val="yellow"/>
-        </w:rPr>
-        <w:t>to show the testing process has been thought through and the effort properly planned and allocated to team members.</w:t>
-      </w:r>
-      <w:r>
-        <w:br/>
-      </w:r>
-      <w:r>
-        <w:br/>
-      </w:r>
     </w:p>
     <w:tbl>
       <w:tblPr>
         <w:tblW w:w="9480" w:type="dxa"/>
         <w:tblInd w:w="-15" w:type="dxa"/>
         <w:tblBorders>
-          <w:top w:val="single" w:sz="6" w:space="0" w:color="000000"/>
-          <w:left w:val="single" w:sz="6" w:space="0" w:color="000000"/>
-          <w:bottom w:val="single" w:sz="6" w:space="0" w:color="000000"/>
-          <w:right w:val="single" w:sz="6" w:space="0" w:color="000000"/>
+          <w:top w:val="single" w:sz="6" w:space="0" w:color="000000" w:themeColor="text1"/>
+          <w:left w:val="single" w:sz="6" w:space="0" w:color="000000" w:themeColor="text1"/>
+          <w:bottom w:val="single" w:sz="6" w:space="0" w:color="000000" w:themeColor="text1"/>
+          <w:right w:val="single" w:sz="6" w:space="0" w:color="000000" w:themeColor="text1"/>
         </w:tblBorders>
         <w:tblLayout w:type="fixed"/>
         <w:tblLook w:val="0000" w:firstRow="0" w:lastRow="0" w:firstColumn="0" w:lastColumn="0" w:noHBand="0" w:noVBand="0"/>
@@ -128,10 +98,10 @@
           <w:tcPr>
             <w:tcW w:w="3016" w:type="dxa"/>
             <w:tcBorders>
-              <w:top w:val="single" w:sz="6" w:space="0" w:color="000000"/>
-              <w:left w:val="single" w:sz="6" w:space="0" w:color="000000"/>
-              <w:bottom w:val="single" w:sz="6" w:space="0" w:color="000000"/>
-              <w:right w:val="single" w:sz="6" w:space="0" w:color="000000"/>
+              <w:top w:val="single" w:sz="6" w:space="0" w:color="000000" w:themeColor="text1"/>
+              <w:left w:val="single" w:sz="6" w:space="0" w:color="000000" w:themeColor="text1"/>
+              <w:bottom w:val="single" w:sz="6" w:space="0" w:color="000000" w:themeColor="text1"/>
+              <w:right w:val="single" w:sz="6" w:space="0" w:color="000000" w:themeColor="text1"/>
             </w:tcBorders>
             <w:vAlign w:val="center"/>
           </w:tcPr>
@@ -159,10 +129,10 @@
           <w:tcPr>
             <w:tcW w:w="6464" w:type="dxa"/>
             <w:tcBorders>
-              <w:top w:val="single" w:sz="6" w:space="0" w:color="000000"/>
-              <w:left w:val="single" w:sz="6" w:space="0" w:color="000000"/>
-              <w:bottom w:val="single" w:sz="6" w:space="0" w:color="000000"/>
-              <w:right w:val="single" w:sz="6" w:space="0" w:color="000000"/>
+              <w:top w:val="single" w:sz="6" w:space="0" w:color="000000" w:themeColor="text1"/>
+              <w:left w:val="single" w:sz="6" w:space="0" w:color="000000" w:themeColor="text1"/>
+              <w:bottom w:val="single" w:sz="6" w:space="0" w:color="000000" w:themeColor="text1"/>
+              <w:right w:val="single" w:sz="6" w:space="0" w:color="000000" w:themeColor="text1"/>
             </w:tcBorders>
             <w:vAlign w:val="center"/>
           </w:tcPr>
@@ -191,46 +161,179 @@
           <w:tcPr>
             <w:tcW w:w="3016" w:type="dxa"/>
             <w:tcBorders>
-              <w:top w:val="single" w:sz="6" w:space="0" w:color="000000"/>
-              <w:left w:val="single" w:sz="6" w:space="0" w:color="000000"/>
-              <w:bottom w:val="single" w:sz="6" w:space="0" w:color="000000"/>
-              <w:right w:val="single" w:sz="6" w:space="0" w:color="000000"/>
-            </w:tcBorders>
-            <w:vAlign w:val="center"/>
-          </w:tcPr>
-          <w:p>
-            <w:pPr>
-              <w:pBdr>
-                <w:top w:val="nil"/>
-                <w:left w:val="nil"/>
-                <w:bottom w:val="nil"/>
-                <w:right w:val="nil"/>
-                <w:between w:val="nil"/>
-              </w:pBdr>
-            </w:pPr>
+              <w:top w:val="single" w:sz="6" w:space="0" w:color="000000" w:themeColor="text1"/>
+              <w:left w:val="single" w:sz="6" w:space="0" w:color="000000" w:themeColor="text1"/>
+              <w:bottom w:val="single" w:sz="6" w:space="0" w:color="000000" w:themeColor="text1"/>
+              <w:right w:val="single" w:sz="6" w:space="0" w:color="000000" w:themeColor="text1"/>
+            </w:tcBorders>
+            <w:vAlign w:val="center"/>
+          </w:tcPr>
+          <w:p>
+            <w:pPr>
+              <w:pBdr>
+                <w:top w:val="nil"/>
+                <w:left w:val="nil"/>
+                <w:bottom w:val="nil"/>
+                <w:right w:val="nil"/>
+                <w:between w:val="nil"/>
+              </w:pBdr>
+            </w:pPr>
+            <w:r>
+              <w:t xml:space="preserve">Luke </w:t>
+            </w:r>
+            <w:proofErr w:type="spellStart"/>
+            <w:r>
+              <w:t>Beisser</w:t>
+            </w:r>
+            <w:proofErr w:type="spellEnd"/>
           </w:p>
         </w:tc>
         <w:tc>
           <w:tcPr>
             <w:tcW w:w="6464" w:type="dxa"/>
             <w:tcBorders>
-              <w:top w:val="single" w:sz="6" w:space="0" w:color="000000"/>
-              <w:left w:val="single" w:sz="6" w:space="0" w:color="000000"/>
-              <w:bottom w:val="single" w:sz="6" w:space="0" w:color="000000"/>
-              <w:right w:val="single" w:sz="6" w:space="0" w:color="000000"/>
-            </w:tcBorders>
-            <w:vAlign w:val="center"/>
-          </w:tcPr>
-          <w:p>
-            <w:pPr>
-              <w:pBdr>
-                <w:top w:val="nil"/>
-                <w:left w:val="nil"/>
-                <w:bottom w:val="nil"/>
-                <w:right w:val="nil"/>
-                <w:between w:val="nil"/>
-              </w:pBdr>
-            </w:pPr>
+              <w:top w:val="single" w:sz="6" w:space="0" w:color="000000" w:themeColor="text1"/>
+              <w:left w:val="single" w:sz="6" w:space="0" w:color="000000" w:themeColor="text1"/>
+              <w:bottom w:val="single" w:sz="6" w:space="0" w:color="000000" w:themeColor="text1"/>
+              <w:right w:val="single" w:sz="6" w:space="0" w:color="000000" w:themeColor="text1"/>
+            </w:tcBorders>
+            <w:vAlign w:val="center"/>
+          </w:tcPr>
+          <w:p>
+            <w:pPr>
+              <w:pBdr>
+                <w:top w:val="nil"/>
+                <w:left w:val="nil"/>
+                <w:bottom w:val="nil"/>
+                <w:right w:val="nil"/>
+                <w:between w:val="nil"/>
+              </w:pBdr>
+            </w:pPr>
+            <w:r>
+              <w:t>Test Analyst. Define and describe steps for each test requirement.</w:t>
+            </w:r>
+          </w:p>
+        </w:tc>
+      </w:tr>
+      <w:tr>
+        <w:trPr>
+          <w:trHeight w:val="300"/>
+        </w:trPr>
+        <w:tc>
+          <w:tcPr>
+            <w:tcW w:w="3016" w:type="dxa"/>
+            <w:tcBorders>
+              <w:top w:val="single" w:sz="6" w:space="0" w:color="000000" w:themeColor="text1"/>
+              <w:left w:val="single" w:sz="6" w:space="0" w:color="000000" w:themeColor="text1"/>
+              <w:bottom w:val="single" w:sz="6" w:space="0" w:color="000000" w:themeColor="text1"/>
+              <w:right w:val="single" w:sz="6" w:space="0" w:color="000000" w:themeColor="text1"/>
+            </w:tcBorders>
+            <w:vAlign w:val="center"/>
+          </w:tcPr>
+          <w:p>
+            <w:r>
+              <w:t xml:space="preserve">Carissa </w:t>
+            </w:r>
+            <w:proofErr w:type="spellStart"/>
+            <w:r>
+              <w:t>Bostian</w:t>
+            </w:r>
+            <w:proofErr w:type="spellEnd"/>
+          </w:p>
+        </w:tc>
+        <w:tc>
+          <w:tcPr>
+            <w:tcW w:w="6464" w:type="dxa"/>
+            <w:tcBorders>
+              <w:top w:val="single" w:sz="6" w:space="0" w:color="000000" w:themeColor="text1"/>
+              <w:left w:val="single" w:sz="6" w:space="0" w:color="000000" w:themeColor="text1"/>
+              <w:bottom w:val="single" w:sz="6" w:space="0" w:color="000000" w:themeColor="text1"/>
+              <w:right w:val="single" w:sz="6" w:space="0" w:color="000000" w:themeColor="text1"/>
+            </w:tcBorders>
+            <w:vAlign w:val="center"/>
+          </w:tcPr>
+          <w:p>
+            <w:r>
+              <w:t>Test Manager. Organize and create a testing schedule, assign team roles, define test cases.</w:t>
+            </w:r>
+          </w:p>
+        </w:tc>
+      </w:tr>
+      <w:tr>
+        <w:trPr>
+          <w:trHeight w:val="300"/>
+        </w:trPr>
+        <w:tc>
+          <w:tcPr>
+            <w:tcW w:w="3016" w:type="dxa"/>
+            <w:tcBorders>
+              <w:top w:val="single" w:sz="6" w:space="0" w:color="000000" w:themeColor="text1"/>
+              <w:left w:val="single" w:sz="6" w:space="0" w:color="000000" w:themeColor="text1"/>
+              <w:bottom w:val="single" w:sz="6" w:space="0" w:color="000000" w:themeColor="text1"/>
+              <w:right w:val="single" w:sz="6" w:space="0" w:color="000000" w:themeColor="text1"/>
+            </w:tcBorders>
+            <w:vAlign w:val="center"/>
+          </w:tcPr>
+          <w:p>
+            <w:r>
+              <w:t>Tyrone Bundy</w:t>
+            </w:r>
+          </w:p>
+        </w:tc>
+        <w:tc>
+          <w:tcPr>
+            <w:tcW w:w="6464" w:type="dxa"/>
+            <w:tcBorders>
+              <w:top w:val="single" w:sz="6" w:space="0" w:color="000000" w:themeColor="text1"/>
+              <w:left w:val="single" w:sz="6" w:space="0" w:color="000000" w:themeColor="text1"/>
+              <w:bottom w:val="single" w:sz="6" w:space="0" w:color="000000" w:themeColor="text1"/>
+              <w:right w:val="single" w:sz="6" w:space="0" w:color="000000" w:themeColor="text1"/>
+            </w:tcBorders>
+            <w:vAlign w:val="center"/>
+          </w:tcPr>
+          <w:p>
+            <w:r>
+              <w:t>Team Organizer. Update and define requirements and traceability matrix.</w:t>
+            </w:r>
+          </w:p>
+        </w:tc>
+      </w:tr>
+      <w:tr>
+        <w:trPr>
+          <w:trHeight w:val="300"/>
+        </w:trPr>
+        <w:tc>
+          <w:tcPr>
+            <w:tcW w:w="3016" w:type="dxa"/>
+            <w:tcBorders>
+              <w:top w:val="single" w:sz="6" w:space="0" w:color="000000" w:themeColor="text1"/>
+              <w:left w:val="single" w:sz="6" w:space="0" w:color="000000" w:themeColor="text1"/>
+              <w:bottom w:val="single" w:sz="6" w:space="0" w:color="000000" w:themeColor="text1"/>
+              <w:right w:val="single" w:sz="6" w:space="0" w:color="000000" w:themeColor="text1"/>
+            </w:tcBorders>
+            <w:vAlign w:val="center"/>
+          </w:tcPr>
+          <w:p>
+            <w:r>
+              <w:t>Alex Johnson</w:t>
+            </w:r>
+          </w:p>
+        </w:tc>
+        <w:tc>
+          <w:tcPr>
+            <w:tcW w:w="6464" w:type="dxa"/>
+            <w:tcBorders>
+              <w:top w:val="single" w:sz="6" w:space="0" w:color="000000" w:themeColor="text1"/>
+              <w:left w:val="single" w:sz="6" w:space="0" w:color="000000" w:themeColor="text1"/>
+              <w:bottom w:val="single" w:sz="6" w:space="0" w:color="000000" w:themeColor="text1"/>
+              <w:right w:val="single" w:sz="6" w:space="0" w:color="000000" w:themeColor="text1"/>
+            </w:tcBorders>
+            <w:vAlign w:val="center"/>
+          </w:tcPr>
+          <w:p>
+            <w:r>
+              <w:t xml:space="preserve">Software Tester. Describe the test case results with input and expected output. </w:t>
+            </w:r>
           </w:p>
         </w:tc>
       </w:tr>
@@ -255,6 +358,9 @@
           <w:right w:val="nil"/>
           <w:between w:val="nil"/>
         </w:pBdr>
+        <w:rPr>
+          <w:bCs/>
+        </w:rPr>
       </w:pPr>
       <w:r>
         <w:rPr>
@@ -279,21 +385,10 @@
       </w:r>
       <w:r>
         <w:rPr>
-          <w:b/>
+          <w:bCs/>
           <w:i/>
-          <w:highlight w:val="yellow"/>
-          <w:u w:val="single"/>
         </w:rPr>
-        <w:t>If no code has been written</w:t>
-      </w:r>
-      <w:r>
-        <w:rPr>
-          <w:highlight w:val="yellow"/>
-        </w:rPr>
-        <w:t xml:space="preserve"> – this section can be labelled N/A</w:t>
-      </w:r>
-      <w:r>
-        <w:t>.</w:t>
+        <w:t>N/A</w:t>
       </w:r>
     </w:p>
     <w:p>
@@ -306,163 +401,8 @@
           <w:between w:val="nil"/>
         </w:pBdr>
       </w:pPr>
-    </w:p>
-    <w:p>
-      <w:pPr>
-        <w:pBdr>
-          <w:top w:val="nil"/>
-          <w:left w:val="nil"/>
-          <w:bottom w:val="nil"/>
-          <w:right w:val="nil"/>
-          <w:between w:val="nil"/>
-        </w:pBdr>
-      </w:pPr>
-      <w:r>
-        <w:rPr>
-          <w:b/>
-          <w:i/>
-          <w:color w:val="000000"/>
-          <w:highlight w:val="yellow"/>
-          <w:u w:val="single"/>
-        </w:rPr>
-        <w:t xml:space="preserve">If a Working Application was developed </w:t>
-      </w:r>
-      <w:r>
-        <w:rPr>
-          <w:color w:val="000000"/>
-          <w:highlight w:val="yellow"/>
-        </w:rPr>
-        <w:t>--</w:t>
-      </w:r>
-      <w:r>
-        <w:rPr>
-          <w:rFonts w:ascii="Arimo" w:eastAsia="Arimo" w:hAnsi="Arimo" w:cs="Arimo"/>
-          <w:b/>
-          <w:i/>
-          <w:color w:val="000000"/>
-          <w:highlight w:val="yellow"/>
-        </w:rPr>
-        <w:t xml:space="preserve"> </w:t>
-      </w:r>
-      <w:r>
-        <w:rPr>
-          <w:color w:val="000000"/>
-          <w:highlight w:val="yellow"/>
-        </w:rPr>
-        <w:t>State the testing and debugging schedule, including planned releases from the programmers to the testers for updated versions of the system, delivery deadlines, and milestones.</w:t>
-      </w:r>
-    </w:p>
-    <w:p>
-      <w:pPr>
-        <w:pBdr>
-          <w:top w:val="nil"/>
-          <w:left w:val="nil"/>
-          <w:bottom w:val="nil"/>
-          <w:right w:val="nil"/>
-          <w:between w:val="nil"/>
-        </w:pBdr>
-      </w:pPr>
-    </w:p>
-    <w:p>
-      <w:pPr>
-        <w:pBdr>
-          <w:top w:val="nil"/>
-          <w:left w:val="nil"/>
-          <w:bottom w:val="nil"/>
-          <w:right w:val="nil"/>
-          <w:between w:val="nil"/>
-        </w:pBdr>
-      </w:pPr>
-      <w:r>
-        <w:rPr>
-          <w:color w:val="000000"/>
-          <w:highlight w:val="yellow"/>
-        </w:rPr>
-        <w:t xml:space="preserve">This needs to include </w:t>
-      </w:r>
-      <w:r>
-        <w:rPr>
-          <w:b/>
-          <w:i/>
-          <w:color w:val="000000"/>
-          <w:highlight w:val="yellow"/>
-          <w:u w:val="single"/>
-        </w:rPr>
-        <w:t xml:space="preserve">team scheduling </w:t>
-      </w:r>
-      <w:r>
-        <w:rPr>
-          <w:color w:val="000000"/>
-          <w:highlight w:val="yellow"/>
-        </w:rPr>
-        <w:t>as well as the overall project deadlines.</w:t>
-      </w:r>
-    </w:p>
-    <w:p>
-      <w:pPr>
-        <w:pBdr>
-          <w:top w:val="nil"/>
-          <w:left w:val="nil"/>
-          <w:bottom w:val="nil"/>
-          <w:right w:val="nil"/>
-          <w:between w:val="nil"/>
-        </w:pBdr>
-      </w:pPr>
-    </w:p>
-    <w:p>
-      <w:pPr>
-        <w:pBdr>
-          <w:top w:val="nil"/>
-          <w:left w:val="nil"/>
-          <w:bottom w:val="nil"/>
-          <w:right w:val="nil"/>
-          <w:between w:val="nil"/>
-        </w:pBdr>
-      </w:pPr>
-      <w:bookmarkStart w:id="0" w:name="_30j0zll" w:colFirst="0" w:colLast="0"/>
+      <w:bookmarkStart w:id="0" w:name="_1fob9te" w:colFirst="0" w:colLast="0"/>
       <w:bookmarkEnd w:id="0"/>
-      <w:r>
-        <w:rPr>
-          <w:color w:val="000000"/>
-          <w:highlight w:val="yellow"/>
-        </w:rPr>
-        <w:t xml:space="preserve">Display the Schedule in a </w:t>
-      </w:r>
-      <w:r>
-        <w:rPr>
-          <w:b/>
-          <w:i/>
-          <w:color w:val="000000"/>
-          <w:highlight w:val="yellow"/>
-        </w:rPr>
-        <w:t>Gantt chart and embed in the document here.  Also submit a separate file used to create the Gantt chart with your STS submission</w:t>
-      </w:r>
-      <w:r>
-        <w:rPr>
-          <w:color w:val="000000"/>
-          <w:highlight w:val="yellow"/>
-        </w:rPr>
-        <w:t>.</w:t>
-      </w:r>
-      <w:r>
-        <w:br/>
-      </w:r>
-      <w:r>
-        <w:br/>
-      </w:r>
-    </w:p>
-    <w:p>
-      <w:pPr>
-        <w:pBdr>
-          <w:top w:val="nil"/>
-          <w:left w:val="nil"/>
-          <w:bottom w:val="nil"/>
-          <w:right w:val="nil"/>
-          <w:between w:val="nil"/>
-        </w:pBdr>
-      </w:pPr>
-      <w:bookmarkStart w:id="1" w:name="_1fob9te" w:colFirst="0" w:colLast="0"/>
-      <w:bookmarkEnd w:id="1"/>
       <w:r>
         <w:br w:type="page"/>
       </w:r>
@@ -476,13 +416,9 @@
           <w:right w:val="nil"/>
           <w:between w:val="nil"/>
         </w:pBdr>
-        <w:rPr>
-          <w:color w:val="000000"/>
-          <w:highlight w:val="yellow"/>
-        </w:rPr>
       </w:pPr>
-      <w:bookmarkStart w:id="2" w:name="_387333n7k933" w:colFirst="0" w:colLast="0"/>
-      <w:bookmarkEnd w:id="2"/>
+      <w:bookmarkStart w:id="1" w:name="_387333n7k933" w:colFirst="0" w:colLast="0"/>
+      <w:bookmarkEnd w:id="1"/>
       <w:r>
         <w:rPr>
           <w:b/>
@@ -502,184 +438,22 @@
         </w:rPr>
         <w:br/>
       </w:r>
-      <w:r>
-        <w:br/>
-      </w:r>
-      <w:r>
-        <w:rPr>
-          <w:color w:val="000000"/>
-          <w:highlight w:val="yellow"/>
-        </w:rPr>
-        <w:t xml:space="preserve">List all test cases used in the testing effort. </w:t>
-      </w:r>
-    </w:p>
-    <w:p>
-      <w:pPr>
-        <w:pBdr>
-          <w:top w:val="nil"/>
-          <w:left w:val="nil"/>
-          <w:bottom w:val="nil"/>
-          <w:right w:val="nil"/>
-          <w:between w:val="nil"/>
-        </w:pBdr>
-        <w:rPr>
-          <w:highlight w:val="yellow"/>
-        </w:rPr>
-      </w:pPr>
-      <w:bookmarkStart w:id="3" w:name="_w3cy21q68uw6" w:colFirst="0" w:colLast="0"/>
-      <w:bookmarkEnd w:id="3"/>
-    </w:p>
-    <w:p>
-      <w:pPr>
-        <w:pBdr>
-          <w:top w:val="nil"/>
-          <w:left w:val="nil"/>
-          <w:bottom w:val="nil"/>
-          <w:right w:val="nil"/>
-          <w:between w:val="nil"/>
-        </w:pBdr>
-        <w:rPr>
-          <w:highlight w:val="yellow"/>
-        </w:rPr>
-      </w:pPr>
-      <w:bookmarkStart w:id="4" w:name="_urcyv51hico7" w:colFirst="0" w:colLast="0"/>
-      <w:bookmarkEnd w:id="4"/>
-      <w:r>
-        <w:rPr>
-          <w:highlight w:val="yellow"/>
-        </w:rPr>
-        <w:t xml:space="preserve">This would include </w:t>
-      </w:r>
-      <w:r>
-        <w:rPr>
-          <w:b/>
-          <w:i/>
-          <w:highlight w:val="yellow"/>
-          <w:u w:val="single"/>
-        </w:rPr>
-        <w:t>all the requirements</w:t>
-      </w:r>
-      <w:r>
-        <w:rPr>
-          <w:highlight w:val="yellow"/>
-        </w:rPr>
-        <w:t xml:space="preserve"> found in the Updated Requirements Traceability Matrix.</w:t>
-      </w:r>
-    </w:p>
-    <w:p>
-      <w:pPr>
-        <w:pBdr>
-          <w:top w:val="nil"/>
-          <w:left w:val="nil"/>
-          <w:bottom w:val="nil"/>
-          <w:right w:val="nil"/>
-          <w:between w:val="nil"/>
-        </w:pBdr>
-        <w:rPr>
-          <w:highlight w:val="yellow"/>
-        </w:rPr>
-      </w:pPr>
-      <w:bookmarkStart w:id="5" w:name="_g4dthqqligiq" w:colFirst="0" w:colLast="0"/>
-      <w:bookmarkEnd w:id="5"/>
-    </w:p>
-    <w:p>
-      <w:pPr>
-        <w:pBdr>
-          <w:top w:val="nil"/>
-          <w:left w:val="nil"/>
-          <w:bottom w:val="nil"/>
-          <w:right w:val="nil"/>
-          <w:between w:val="nil"/>
-        </w:pBdr>
-      </w:pPr>
-      <w:bookmarkStart w:id="6" w:name="_3znysh7" w:colFirst="0" w:colLast="0"/>
-      <w:bookmarkEnd w:id="6"/>
-      <w:r>
-        <w:rPr>
-          <w:color w:val="000000"/>
-          <w:highlight w:val="yellow"/>
-        </w:rPr>
-        <w:t xml:space="preserve">Typically, </w:t>
-      </w:r>
-      <w:r>
-        <w:rPr>
-          <w:b/>
-          <w:color w:val="000000"/>
-          <w:highlight w:val="yellow"/>
-        </w:rPr>
-        <w:t xml:space="preserve">each requirement </w:t>
-      </w:r>
-      <w:r>
-        <w:rPr>
-          <w:color w:val="000000"/>
-          <w:highlight w:val="yellow"/>
-        </w:rPr>
-        <w:t xml:space="preserve">should have its own test case, however multiple requirements can be put in the same test </w:t>
-      </w:r>
-      <w:proofErr w:type="gramStart"/>
-      <w:r>
-        <w:rPr>
-          <w:color w:val="000000"/>
-          <w:highlight w:val="yellow"/>
-        </w:rPr>
-        <w:t>case</w:t>
-      </w:r>
-      <w:proofErr w:type="gramEnd"/>
-      <w:r>
-        <w:rPr>
-          <w:color w:val="000000"/>
-          <w:highlight w:val="yellow"/>
-        </w:rPr>
-        <w:t xml:space="preserve"> but provisions must be made to indicate the success or failure of each individual requirement.</w:t>
-      </w:r>
-    </w:p>
-    <w:p>
-      <w:pPr>
-        <w:pBdr>
-          <w:top w:val="nil"/>
-          <w:left w:val="nil"/>
-          <w:bottom w:val="nil"/>
-          <w:right w:val="nil"/>
-          <w:between w:val="nil"/>
-        </w:pBdr>
-      </w:pPr>
-      <w:bookmarkStart w:id="7" w:name="_2et92p0" w:colFirst="0" w:colLast="0"/>
-      <w:bookmarkEnd w:id="7"/>
-    </w:p>
-    <w:p>
-      <w:pPr>
-        <w:pBdr>
-          <w:top w:val="nil"/>
-          <w:left w:val="nil"/>
-          <w:bottom w:val="nil"/>
-          <w:right w:val="nil"/>
-          <w:between w:val="nil"/>
-        </w:pBdr>
-      </w:pPr>
-      <w:bookmarkStart w:id="8" w:name="_tyjcwt" w:colFirst="0" w:colLast="0"/>
-      <w:bookmarkEnd w:id="8"/>
-      <w:r>
-        <w:rPr>
-          <w:color w:val="000000"/>
-          <w:highlight w:val="yellow"/>
-        </w:rPr>
-        <w:t>Test cases should be organized into black box and white box tests, and arranged to make clear how equivalence partitioning, boundary value analysis, coverage goals, and so forth, were used to generate the test cases.</w:t>
-      </w:r>
-      <w:r>
-        <w:br/>
-      </w:r>
     </w:p>
     <w:tbl>
       <w:tblPr>
         <w:tblW w:w="9330" w:type="dxa"/>
         <w:tblInd w:w="135" w:type="dxa"/>
         <w:tblBorders>
-          <w:top w:val="single" w:sz="6" w:space="0" w:color="000000"/>
-          <w:left w:val="single" w:sz="6" w:space="0" w:color="000000"/>
-          <w:bottom w:val="single" w:sz="6" w:space="0" w:color="000000"/>
-          <w:right w:val="single" w:sz="6" w:space="0" w:color="000000"/>
+          <w:top w:val="single" w:sz="6" w:space="0" w:color="000000" w:themeColor="text1"/>
+          <w:left w:val="single" w:sz="6" w:space="0" w:color="000000" w:themeColor="text1"/>
+          <w:bottom w:val="single" w:sz="6" w:space="0" w:color="000000" w:themeColor="text1"/>
+          <w:right w:val="single" w:sz="6" w:space="0" w:color="000000" w:themeColor="text1"/>
         </w:tblBorders>
         <w:tblLayout w:type="fixed"/>
+        <w:tblCellMar>
+          <w:left w:w="115" w:type="dxa"/>
+          <w:right w:w="115" w:type="dxa"/>
+        </w:tblCellMar>
         <w:tblLook w:val="0000" w:firstRow="0" w:lastRow="0" w:firstColumn="0" w:lastColumn="0" w:noHBand="0" w:noVBand="0"/>
       </w:tblPr>
       <w:tblGrid>
@@ -693,10 +467,10 @@
           <w:tcPr>
             <w:tcW w:w="1429" w:type="dxa"/>
             <w:tcBorders>
-              <w:top w:val="single" w:sz="6" w:space="0" w:color="000000"/>
-              <w:left w:val="single" w:sz="6" w:space="0" w:color="000000"/>
-              <w:bottom w:val="single" w:sz="6" w:space="0" w:color="000000"/>
-              <w:right w:val="single" w:sz="6" w:space="0" w:color="000000"/>
+              <w:top w:val="single" w:sz="6" w:space="0" w:color="000000" w:themeColor="text1"/>
+              <w:left w:val="single" w:sz="6" w:space="0" w:color="000000" w:themeColor="text1"/>
+              <w:bottom w:val="single" w:sz="6" w:space="0" w:color="000000" w:themeColor="text1"/>
+              <w:right w:val="single" w:sz="6" w:space="0" w:color="000000" w:themeColor="text1"/>
             </w:tcBorders>
             <w:vAlign w:val="center"/>
           </w:tcPr>
@@ -724,10 +498,10 @@
           <w:tcPr>
             <w:tcW w:w="2011" w:type="dxa"/>
             <w:tcBorders>
-              <w:top w:val="single" w:sz="6" w:space="0" w:color="000000"/>
-              <w:left w:val="single" w:sz="6" w:space="0" w:color="000000"/>
-              <w:bottom w:val="single" w:sz="6" w:space="0" w:color="000000"/>
-              <w:right w:val="single" w:sz="6" w:space="0" w:color="000000"/>
+              <w:top w:val="single" w:sz="6" w:space="0" w:color="000000" w:themeColor="text1"/>
+              <w:left w:val="single" w:sz="6" w:space="0" w:color="000000" w:themeColor="text1"/>
+              <w:bottom w:val="single" w:sz="6" w:space="0" w:color="000000" w:themeColor="text1"/>
+              <w:right w:val="single" w:sz="6" w:space="0" w:color="000000" w:themeColor="text1"/>
             </w:tcBorders>
           </w:tcPr>
           <w:p>
@@ -753,10 +527,10 @@
           <w:tcPr>
             <w:tcW w:w="3345" w:type="dxa"/>
             <w:tcBorders>
-              <w:top w:val="single" w:sz="6" w:space="0" w:color="000000"/>
-              <w:left w:val="single" w:sz="6" w:space="0" w:color="000000"/>
-              <w:bottom w:val="single" w:sz="6" w:space="0" w:color="000000"/>
-              <w:right w:val="single" w:sz="6" w:space="0" w:color="000000"/>
+              <w:top w:val="single" w:sz="6" w:space="0" w:color="000000" w:themeColor="text1"/>
+              <w:left w:val="single" w:sz="6" w:space="0" w:color="000000" w:themeColor="text1"/>
+              <w:bottom w:val="single" w:sz="6" w:space="0" w:color="000000" w:themeColor="text1"/>
+              <w:right w:val="single" w:sz="6" w:space="0" w:color="000000" w:themeColor="text1"/>
             </w:tcBorders>
             <w:vAlign w:val="center"/>
           </w:tcPr>
@@ -783,10 +557,10 @@
           <w:tcPr>
             <w:tcW w:w="2545" w:type="dxa"/>
             <w:tcBorders>
-              <w:top w:val="single" w:sz="6" w:space="0" w:color="000000"/>
-              <w:left w:val="single" w:sz="6" w:space="0" w:color="000000"/>
-              <w:bottom w:val="single" w:sz="6" w:space="0" w:color="000000"/>
-              <w:right w:val="single" w:sz="6" w:space="0" w:color="000000"/>
+              <w:top w:val="single" w:sz="6" w:space="0" w:color="000000" w:themeColor="text1"/>
+              <w:left w:val="single" w:sz="6" w:space="0" w:color="000000" w:themeColor="text1"/>
+              <w:bottom w:val="single" w:sz="6" w:space="0" w:color="000000" w:themeColor="text1"/>
+              <w:right w:val="single" w:sz="6" w:space="0" w:color="000000" w:themeColor="text1"/>
             </w:tcBorders>
             <w:vAlign w:val="center"/>
           </w:tcPr>
@@ -815,31 +589,279 @@
           <w:tcPr>
             <w:tcW w:w="1429" w:type="dxa"/>
             <w:tcBorders>
-              <w:top w:val="single" w:sz="6" w:space="0" w:color="000000"/>
-              <w:left w:val="single" w:sz="6" w:space="0" w:color="000000"/>
-              <w:bottom w:val="single" w:sz="6" w:space="0" w:color="000000"/>
-              <w:right w:val="single" w:sz="6" w:space="0" w:color="000000"/>
-            </w:tcBorders>
-            <w:vAlign w:val="center"/>
-          </w:tcPr>
-          <w:p>
-            <w:pPr>
-              <w:pBdr>
-                <w:top w:val="nil"/>
-                <w:left w:val="nil"/>
-                <w:bottom w:val="nil"/>
-                <w:right w:val="nil"/>
-                <w:between w:val="nil"/>
-              </w:pBdr>
+              <w:top w:val="single" w:sz="6" w:space="0" w:color="000000" w:themeColor="text1"/>
+              <w:left w:val="single" w:sz="6" w:space="0" w:color="000000" w:themeColor="text1"/>
+              <w:bottom w:val="single" w:sz="6" w:space="0" w:color="000000" w:themeColor="text1"/>
+              <w:right w:val="single" w:sz="6" w:space="0" w:color="000000" w:themeColor="text1"/>
+            </w:tcBorders>
+            <w:vAlign w:val="center"/>
+          </w:tcPr>
+          <w:p>
+            <w:pPr>
+              <w:pBdr>
+                <w:top w:val="nil"/>
+                <w:left w:val="nil"/>
+                <w:bottom w:val="nil"/>
+                <w:right w:val="nil"/>
+                <w:between w:val="nil"/>
+              </w:pBdr>
+            </w:pPr>
+            <w:r>
+              <w:t>1</w:t>
+            </w:r>
+          </w:p>
+        </w:tc>
+        <w:tc>
+          <w:tcPr>
+            <w:tcW w:w="2011" w:type="dxa"/>
+            <w:tcBorders>
+              <w:top w:val="single" w:sz="6" w:space="0" w:color="000000" w:themeColor="text1"/>
+              <w:left w:val="single" w:sz="6" w:space="0" w:color="000000" w:themeColor="text1"/>
+              <w:bottom w:val="single" w:sz="6" w:space="0" w:color="000000" w:themeColor="text1"/>
+              <w:right w:val="single" w:sz="6" w:space="0" w:color="000000" w:themeColor="text1"/>
+            </w:tcBorders>
+          </w:tcPr>
+          <w:p>
+            <w:pPr>
+              <w:pBdr>
+                <w:top w:val="nil"/>
+                <w:left w:val="nil"/>
+                <w:bottom w:val="nil"/>
+                <w:right w:val="nil"/>
+                <w:between w:val="nil"/>
+              </w:pBdr>
+            </w:pPr>
+            <w:r>
+              <w:t>1.1.1</w:t>
+            </w:r>
+          </w:p>
+        </w:tc>
+        <w:tc>
+          <w:tcPr>
+            <w:tcW w:w="3345" w:type="dxa"/>
+            <w:tcBorders>
+              <w:top w:val="single" w:sz="6" w:space="0" w:color="000000" w:themeColor="text1"/>
+              <w:left w:val="single" w:sz="6" w:space="0" w:color="000000" w:themeColor="text1"/>
+              <w:bottom w:val="single" w:sz="6" w:space="0" w:color="000000" w:themeColor="text1"/>
+              <w:right w:val="single" w:sz="6" w:space="0" w:color="000000" w:themeColor="text1"/>
+            </w:tcBorders>
+            <w:vAlign w:val="center"/>
+          </w:tcPr>
+          <w:p>
+            <w:pPr>
+              <w:pBdr>
+                <w:top w:val="nil"/>
+                <w:left w:val="nil"/>
+                <w:bottom w:val="nil"/>
+                <w:right w:val="nil"/>
+                <w:between w:val="nil"/>
+              </w:pBdr>
+            </w:pPr>
+            <w:r>
+              <w:t>Pages Required:</w:t>
+            </w:r>
+          </w:p>
+          <w:p>
+            <w:pPr>
+              <w:pBdr>
+                <w:top w:val="nil"/>
+                <w:left w:val="nil"/>
+                <w:bottom w:val="nil"/>
+                <w:right w:val="nil"/>
+                <w:between w:val="nil"/>
+              </w:pBdr>
+            </w:pPr>
+            <w:r>
               <w:rPr>
-                <w:highlight w:val="yellow"/>
+                <w:rFonts w:ascii="Symbol" w:eastAsia="Symbol" w:hAnsi="Symbol" w:cs="Symbol"/>
               </w:rPr>
+              <w:t>·</w:t>
+            </w:r>
+            <w:r>
+              <w:t xml:space="preserve"> Login </w:t>
+            </w:r>
+          </w:p>
+          <w:p>
+            <w:pPr>
+              <w:pBdr>
+                <w:top w:val="nil"/>
+                <w:left w:val="nil"/>
+                <w:bottom w:val="nil"/>
+                <w:right w:val="nil"/>
+                <w:between w:val="nil"/>
+              </w:pBdr>
             </w:pPr>
             <w:r>
               <w:rPr>
-                <w:highlight w:val="yellow"/>
+                <w:rFonts w:ascii="Symbol" w:eastAsia="Symbol" w:hAnsi="Symbol" w:cs="Symbol"/>
               </w:rPr>
-              <w:t>Any numbering system, i.e. one-up</w:t>
+              <w:t>·</w:t>
+            </w:r>
+            <w:r>
+              <w:t xml:space="preserve"> Forgot Password </w:t>
+            </w:r>
+          </w:p>
+          <w:p>
+            <w:pPr>
+              <w:pBdr>
+                <w:top w:val="nil"/>
+                <w:left w:val="nil"/>
+                <w:bottom w:val="nil"/>
+                <w:right w:val="nil"/>
+                <w:between w:val="nil"/>
+              </w:pBdr>
+            </w:pPr>
+            <w:r>
+              <w:rPr>
+                <w:rFonts w:ascii="Symbol" w:eastAsia="Symbol" w:hAnsi="Symbol" w:cs="Symbol"/>
+              </w:rPr>
+              <w:t>·</w:t>
+            </w:r>
+            <w:r>
+              <w:t xml:space="preserve"> Index </w:t>
+            </w:r>
+          </w:p>
+          <w:p>
+            <w:pPr>
+              <w:pBdr>
+                <w:top w:val="nil"/>
+                <w:left w:val="nil"/>
+                <w:bottom w:val="nil"/>
+                <w:right w:val="nil"/>
+                <w:between w:val="nil"/>
+              </w:pBdr>
+            </w:pPr>
+            <w:r>
+              <w:rPr>
+                <w:rFonts w:ascii="Symbol" w:eastAsia="Symbol" w:hAnsi="Symbol" w:cs="Symbol"/>
+              </w:rPr>
+              <w:t>·</w:t>
+            </w:r>
+            <w:r>
+              <w:t xml:space="preserve"> Assignments </w:t>
+            </w:r>
+          </w:p>
+          <w:p>
+            <w:pPr>
+              <w:pBdr>
+                <w:top w:val="nil"/>
+                <w:left w:val="nil"/>
+                <w:bottom w:val="nil"/>
+                <w:right w:val="nil"/>
+                <w:between w:val="nil"/>
+              </w:pBdr>
+            </w:pPr>
+            <w:r>
+              <w:rPr>
+                <w:rFonts w:ascii="Symbol" w:eastAsia="Symbol" w:hAnsi="Symbol" w:cs="Symbol"/>
+              </w:rPr>
+              <w:t>·</w:t>
+            </w:r>
+            <w:r>
+              <w:t xml:space="preserve"> C</w:t>
+            </w:r>
+            <w:r>
+              <w:t>RI</w:t>
+            </w:r>
+            <w:r>
+              <w:t xml:space="preserve">D Students / Faculty </w:t>
+            </w:r>
+          </w:p>
+          <w:p>
+            <w:pPr>
+              <w:pBdr>
+                <w:top w:val="nil"/>
+                <w:left w:val="nil"/>
+                <w:bottom w:val="nil"/>
+                <w:right w:val="nil"/>
+                <w:between w:val="nil"/>
+              </w:pBdr>
+            </w:pPr>
+            <w:r>
+              <w:rPr>
+                <w:rFonts w:ascii="Symbol" w:eastAsia="Symbol" w:hAnsi="Symbol" w:cs="Symbol"/>
+              </w:rPr>
+              <w:t>·</w:t>
+            </w:r>
+            <w:r>
+              <w:t xml:space="preserve"> Profile </w:t>
+            </w:r>
+          </w:p>
+          <w:p>
+            <w:pPr>
+              <w:pBdr>
+                <w:top w:val="nil"/>
+                <w:left w:val="nil"/>
+                <w:bottom w:val="nil"/>
+                <w:right w:val="nil"/>
+                <w:between w:val="nil"/>
+              </w:pBdr>
+            </w:pPr>
+            <w:r>
+              <w:rPr>
+                <w:rFonts w:ascii="Symbol" w:eastAsia="Symbol" w:hAnsi="Symbol" w:cs="Symbol"/>
+              </w:rPr>
+              <w:t>·</w:t>
+            </w:r>
+            <w:r>
+              <w:t xml:space="preserve"> Classes</w:t>
+            </w:r>
+          </w:p>
+        </w:tc>
+        <w:tc>
+          <w:tcPr>
+            <w:tcW w:w="2545" w:type="dxa"/>
+            <w:tcBorders>
+              <w:top w:val="single" w:sz="6" w:space="0" w:color="000000" w:themeColor="text1"/>
+              <w:left w:val="single" w:sz="6" w:space="0" w:color="000000" w:themeColor="text1"/>
+              <w:bottom w:val="single" w:sz="6" w:space="0" w:color="000000" w:themeColor="text1"/>
+              <w:right w:val="single" w:sz="6" w:space="0" w:color="000000" w:themeColor="text1"/>
+            </w:tcBorders>
+            <w:vAlign w:val="center"/>
+          </w:tcPr>
+          <w:p>
+            <w:pPr>
+              <w:pBdr>
+                <w:top w:val="nil"/>
+                <w:left w:val="nil"/>
+                <w:bottom w:val="nil"/>
+                <w:right w:val="nil"/>
+                <w:between w:val="nil"/>
+              </w:pBdr>
+            </w:pPr>
+            <w:r>
+              <w:t xml:space="preserve">Black box - </w:t>
+            </w:r>
+            <w:r>
+              <w:t>Equivalence Partitioning</w:t>
+            </w:r>
+          </w:p>
+        </w:tc>
+      </w:tr>
+      <w:tr>
+        <w:tc>
+          <w:tcPr>
+            <w:tcW w:w="1429" w:type="dxa"/>
+            <w:tcBorders>
+              <w:top w:val="single" w:sz="6" w:space="0" w:color="000000" w:themeColor="text1"/>
+              <w:left w:val="single" w:sz="6" w:space="0" w:color="000000" w:themeColor="text1"/>
+              <w:bottom w:val="single" w:sz="6" w:space="0" w:color="000000" w:themeColor="text1"/>
+              <w:right w:val="single" w:sz="6" w:space="0" w:color="000000" w:themeColor="text1"/>
+            </w:tcBorders>
+            <w:vAlign w:val="center"/>
+          </w:tcPr>
+          <w:p>
+            <w:pPr>
+              <w:pBdr>
+                <w:top w:val="nil"/>
+                <w:left w:val="nil"/>
+                <w:bottom w:val="nil"/>
+                <w:right w:val="nil"/>
+                <w:between w:val="nil"/>
+              </w:pBdr>
+            </w:pPr>
+            <w:r>
+              <w:t>2</w:t>
             </w:r>
           </w:p>
         </w:tc>
@@ -847,50 +869,212 @@
           <w:tcPr>
             <w:tcW w:w="2011" w:type="dxa"/>
             <w:tcBorders>
-              <w:top w:val="single" w:sz="6" w:space="0" w:color="000000"/>
-              <w:left w:val="single" w:sz="6" w:space="0" w:color="000000"/>
-              <w:bottom w:val="single" w:sz="6" w:space="0" w:color="000000"/>
-              <w:right w:val="single" w:sz="6" w:space="0" w:color="000000"/>
-            </w:tcBorders>
-          </w:tcPr>
-          <w:p>
-            <w:pPr>
-              <w:pBdr>
-                <w:top w:val="nil"/>
-                <w:left w:val="nil"/>
-                <w:bottom w:val="nil"/>
-                <w:right w:val="nil"/>
-                <w:between w:val="nil"/>
-              </w:pBdr>
+              <w:top w:val="single" w:sz="6" w:space="0" w:color="000000" w:themeColor="text1"/>
+              <w:left w:val="single" w:sz="6" w:space="0" w:color="000000" w:themeColor="text1"/>
+              <w:bottom w:val="single" w:sz="6" w:space="0" w:color="000000" w:themeColor="text1"/>
+              <w:right w:val="single" w:sz="6" w:space="0" w:color="000000" w:themeColor="text1"/>
+            </w:tcBorders>
+          </w:tcPr>
+          <w:p>
+            <w:pPr>
+              <w:pBdr>
+                <w:top w:val="nil"/>
+                <w:left w:val="nil"/>
+                <w:bottom w:val="nil"/>
+                <w:right w:val="nil"/>
+                <w:between w:val="nil"/>
+              </w:pBdr>
+            </w:pPr>
+            <w:r>
+              <w:t>1.2.2</w:t>
+            </w:r>
+          </w:p>
+        </w:tc>
+        <w:tc>
+          <w:tcPr>
+            <w:tcW w:w="3345" w:type="dxa"/>
+            <w:tcBorders>
+              <w:top w:val="single" w:sz="6" w:space="0" w:color="000000" w:themeColor="text1"/>
+              <w:left w:val="single" w:sz="6" w:space="0" w:color="000000" w:themeColor="text1"/>
+              <w:bottom w:val="single" w:sz="6" w:space="0" w:color="000000" w:themeColor="text1"/>
+              <w:right w:val="single" w:sz="6" w:space="0" w:color="000000" w:themeColor="text1"/>
+            </w:tcBorders>
+            <w:vAlign w:val="center"/>
+          </w:tcPr>
+          <w:p>
+            <w:pPr>
+              <w:pBdr>
+                <w:top w:val="nil"/>
+                <w:left w:val="nil"/>
+                <w:bottom w:val="nil"/>
+                <w:right w:val="nil"/>
+                <w:between w:val="nil"/>
+              </w:pBdr>
+            </w:pPr>
+            <w:r>
+              <w:t xml:space="preserve">Login Page: </w:t>
+            </w:r>
+          </w:p>
+          <w:p>
+            <w:pPr>
+              <w:pBdr>
+                <w:top w:val="nil"/>
+                <w:left w:val="nil"/>
+                <w:bottom w:val="nil"/>
+                <w:right w:val="nil"/>
+                <w:between w:val="nil"/>
+              </w:pBdr>
+            </w:pPr>
+            <w:r>
               <w:rPr>
-                <w:highlight w:val="yellow"/>
+                <w:rFonts w:ascii="Symbol" w:eastAsia="Symbol" w:hAnsi="Symbol" w:cs="Symbol"/>
               </w:rPr>
+              <w:t>·</w:t>
+            </w:r>
+            <w:r>
+              <w:t xml:space="preserve"> Sends credentials to backend database for validation</w:t>
+            </w:r>
+          </w:p>
+          <w:p>
+            <w:pPr>
+              <w:pBdr>
+                <w:top w:val="nil"/>
+                <w:left w:val="nil"/>
+                <w:bottom w:val="nil"/>
+                <w:right w:val="nil"/>
+                <w:between w:val="nil"/>
+              </w:pBdr>
             </w:pPr>
             <w:r>
               <w:rPr>
-                <w:highlight w:val="yellow"/>
+                <w:rFonts w:ascii="Symbol" w:eastAsia="Symbol" w:hAnsi="Symbol" w:cs="Symbol"/>
               </w:rPr>
-              <w:t>Maps the requirements in the Traceability Matrix to specific test case(s). Also</w:t>
-            </w:r>
-          </w:p>
-          <w:p>
-            <w:pPr>
-              <w:pBdr>
-                <w:top w:val="nil"/>
-                <w:left w:val="nil"/>
-                <w:bottom w:val="nil"/>
-                <w:right w:val="nil"/>
-                <w:between w:val="nil"/>
-              </w:pBdr>
+              <w:t>·</w:t>
+            </w:r>
+            <w:r>
+              <w:t xml:space="preserve"> Authenticates user roles</w:t>
+            </w:r>
+          </w:p>
+          <w:p>
+            <w:pPr>
+              <w:pBdr>
+                <w:top w:val="nil"/>
+                <w:left w:val="nil"/>
+                <w:bottom w:val="nil"/>
+                <w:right w:val="nil"/>
+                <w:between w:val="nil"/>
+              </w:pBdr>
+            </w:pPr>
+            <w:r>
               <w:rPr>
-                <w:highlight w:val="yellow"/>
+                <w:rFonts w:ascii="Symbol" w:eastAsia="Symbol" w:hAnsi="Symbol" w:cs="Symbol"/>
               </w:rPr>
+              <w:t>·</w:t>
+            </w:r>
+            <w:r>
+              <w:t xml:space="preserve"> Form submission capabilities </w:t>
+            </w:r>
+          </w:p>
+          <w:p>
+            <w:pPr>
+              <w:pBdr>
+                <w:top w:val="nil"/>
+                <w:left w:val="nil"/>
+                <w:bottom w:val="nil"/>
+                <w:right w:val="nil"/>
+                <w:between w:val="nil"/>
+              </w:pBdr>
             </w:pPr>
             <w:r>
               <w:rPr>
-                <w:highlight w:val="yellow"/>
+                <w:rFonts w:ascii="Symbol" w:eastAsia="Symbol" w:hAnsi="Symbol" w:cs="Symbol"/>
               </w:rPr>
-              <w:t>create design-driven test cases.</w:t>
+              <w:t>·</w:t>
+            </w:r>
+            <w:r>
+              <w:t xml:space="preserve"> Smartphone capabilities</w:t>
+            </w:r>
+          </w:p>
+        </w:tc>
+        <w:tc>
+          <w:tcPr>
+            <w:tcW w:w="2545" w:type="dxa"/>
+            <w:tcBorders>
+              <w:top w:val="single" w:sz="6" w:space="0" w:color="000000" w:themeColor="text1"/>
+              <w:left w:val="single" w:sz="6" w:space="0" w:color="000000" w:themeColor="text1"/>
+              <w:bottom w:val="single" w:sz="6" w:space="0" w:color="000000" w:themeColor="text1"/>
+              <w:right w:val="single" w:sz="6" w:space="0" w:color="000000" w:themeColor="text1"/>
+            </w:tcBorders>
+            <w:vAlign w:val="center"/>
+          </w:tcPr>
+          <w:p>
+            <w:pPr>
+              <w:pBdr>
+                <w:top w:val="nil"/>
+                <w:left w:val="nil"/>
+                <w:bottom w:val="nil"/>
+                <w:right w:val="nil"/>
+                <w:between w:val="nil"/>
+              </w:pBdr>
+            </w:pPr>
+            <w:r>
+              <w:t xml:space="preserve">Black box - </w:t>
+            </w:r>
+            <w:r>
+              <w:t>Equivalence Partitioning</w:t>
+            </w:r>
+          </w:p>
+        </w:tc>
+      </w:tr>
+      <w:tr>
+        <w:tc>
+          <w:tcPr>
+            <w:tcW w:w="1429" w:type="dxa"/>
+            <w:tcBorders>
+              <w:top w:val="single" w:sz="6" w:space="0" w:color="000000" w:themeColor="text1"/>
+              <w:left w:val="single" w:sz="6" w:space="0" w:color="000000" w:themeColor="text1"/>
+              <w:bottom w:val="single" w:sz="6" w:space="0" w:color="000000" w:themeColor="text1"/>
+              <w:right w:val="single" w:sz="6" w:space="0" w:color="000000" w:themeColor="text1"/>
+            </w:tcBorders>
+            <w:vAlign w:val="center"/>
+          </w:tcPr>
+          <w:p>
+            <w:pPr>
+              <w:pBdr>
+                <w:top w:val="nil"/>
+                <w:left w:val="nil"/>
+                <w:bottom w:val="nil"/>
+                <w:right w:val="nil"/>
+                <w:between w:val="nil"/>
+              </w:pBdr>
+            </w:pPr>
+            <w:r>
+              <w:t>3</w:t>
+            </w:r>
+          </w:p>
+        </w:tc>
+        <w:tc>
+          <w:tcPr>
+            <w:tcW w:w="2011" w:type="dxa"/>
+            <w:tcBorders>
+              <w:top w:val="single" w:sz="6" w:space="0" w:color="000000" w:themeColor="text1"/>
+              <w:left w:val="single" w:sz="6" w:space="0" w:color="000000" w:themeColor="text1"/>
+              <w:bottom w:val="single" w:sz="6" w:space="0" w:color="000000" w:themeColor="text1"/>
+              <w:right w:val="single" w:sz="6" w:space="0" w:color="000000" w:themeColor="text1"/>
+            </w:tcBorders>
+          </w:tcPr>
+          <w:p>
+            <w:pPr>
+              <w:pBdr>
+                <w:top w:val="nil"/>
+                <w:left w:val="nil"/>
+                <w:bottom w:val="nil"/>
+                <w:right w:val="nil"/>
+                <w:between w:val="nil"/>
+              </w:pBdr>
+            </w:pPr>
+            <w:r>
+              <w:t>1.4.3</w:t>
             </w:r>
           </w:p>
         </w:tc>
@@ -898,31 +1082,440 @@
           <w:tcPr>
             <w:tcW w:w="3345" w:type="dxa"/>
             <w:tcBorders>
-              <w:top w:val="single" w:sz="6" w:space="0" w:color="000000"/>
-              <w:left w:val="single" w:sz="6" w:space="0" w:color="000000"/>
-              <w:bottom w:val="single" w:sz="6" w:space="0" w:color="000000"/>
-              <w:right w:val="single" w:sz="6" w:space="0" w:color="000000"/>
-            </w:tcBorders>
-            <w:vAlign w:val="center"/>
-          </w:tcPr>
-          <w:p>
-            <w:pPr>
-              <w:pBdr>
-                <w:top w:val="nil"/>
-                <w:left w:val="nil"/>
-                <w:bottom w:val="nil"/>
-                <w:right w:val="nil"/>
-                <w:between w:val="nil"/>
-              </w:pBdr>
+              <w:top w:val="single" w:sz="6" w:space="0" w:color="000000" w:themeColor="text1"/>
+              <w:left w:val="single" w:sz="6" w:space="0" w:color="000000" w:themeColor="text1"/>
+              <w:bottom w:val="single" w:sz="6" w:space="0" w:color="000000" w:themeColor="text1"/>
+              <w:right w:val="single" w:sz="6" w:space="0" w:color="000000" w:themeColor="text1"/>
+            </w:tcBorders>
+            <w:vAlign w:val="center"/>
+          </w:tcPr>
+          <w:p>
+            <w:pPr>
+              <w:pBdr>
+                <w:top w:val="nil"/>
+                <w:left w:val="nil"/>
+                <w:bottom w:val="nil"/>
+                <w:right w:val="nil"/>
+                <w:between w:val="nil"/>
+              </w:pBdr>
+            </w:pPr>
+            <w:r>
+              <w:t>Private Data will be encrypted</w:t>
+            </w:r>
+          </w:p>
+        </w:tc>
+        <w:tc>
+          <w:tcPr>
+            <w:tcW w:w="2545" w:type="dxa"/>
+            <w:tcBorders>
+              <w:top w:val="single" w:sz="6" w:space="0" w:color="000000" w:themeColor="text1"/>
+              <w:left w:val="single" w:sz="6" w:space="0" w:color="000000" w:themeColor="text1"/>
+              <w:bottom w:val="single" w:sz="6" w:space="0" w:color="000000" w:themeColor="text1"/>
+              <w:right w:val="single" w:sz="6" w:space="0" w:color="000000" w:themeColor="text1"/>
+            </w:tcBorders>
+            <w:vAlign w:val="center"/>
+          </w:tcPr>
+          <w:p>
+            <w:pPr>
+              <w:pBdr>
+                <w:top w:val="nil"/>
+                <w:left w:val="nil"/>
+                <w:bottom w:val="nil"/>
+                <w:right w:val="nil"/>
+                <w:between w:val="nil"/>
+              </w:pBdr>
+            </w:pPr>
+            <w:r>
+              <w:t>White Box –</w:t>
+            </w:r>
+          </w:p>
+          <w:p>
+            <w:pPr>
+              <w:pBdr>
+                <w:top w:val="nil"/>
+                <w:left w:val="nil"/>
+                <w:bottom w:val="nil"/>
+                <w:right w:val="nil"/>
+                <w:between w:val="nil"/>
+              </w:pBdr>
+            </w:pPr>
+            <w:r>
+              <w:t>Condition Testing</w:t>
+            </w:r>
+          </w:p>
+        </w:tc>
+      </w:tr>
+      <w:tr>
+        <w:tc>
+          <w:tcPr>
+            <w:tcW w:w="1429" w:type="dxa"/>
+            <w:tcBorders>
+              <w:top w:val="single" w:sz="6" w:space="0" w:color="000000" w:themeColor="text1"/>
+              <w:left w:val="single" w:sz="6" w:space="0" w:color="000000" w:themeColor="text1"/>
+              <w:bottom w:val="single" w:sz="6" w:space="0" w:color="000000" w:themeColor="text1"/>
+              <w:right w:val="single" w:sz="6" w:space="0" w:color="000000" w:themeColor="text1"/>
+            </w:tcBorders>
+            <w:vAlign w:val="center"/>
+          </w:tcPr>
+          <w:p>
+            <w:pPr>
+              <w:pBdr>
+                <w:top w:val="nil"/>
+                <w:left w:val="nil"/>
+                <w:bottom w:val="nil"/>
+                <w:right w:val="nil"/>
+                <w:between w:val="nil"/>
+              </w:pBdr>
+            </w:pPr>
+            <w:r>
+              <w:t>4</w:t>
+            </w:r>
+          </w:p>
+        </w:tc>
+        <w:tc>
+          <w:tcPr>
+            <w:tcW w:w="2011" w:type="dxa"/>
+            <w:tcBorders>
+              <w:top w:val="single" w:sz="6" w:space="0" w:color="000000" w:themeColor="text1"/>
+              <w:left w:val="single" w:sz="6" w:space="0" w:color="000000" w:themeColor="text1"/>
+              <w:bottom w:val="single" w:sz="6" w:space="0" w:color="000000" w:themeColor="text1"/>
+              <w:right w:val="single" w:sz="6" w:space="0" w:color="000000" w:themeColor="text1"/>
+            </w:tcBorders>
+          </w:tcPr>
+          <w:p>
+            <w:pPr>
+              <w:pBdr>
+                <w:top w:val="nil"/>
+                <w:left w:val="nil"/>
+                <w:bottom w:val="nil"/>
+                <w:right w:val="nil"/>
+                <w:between w:val="nil"/>
+              </w:pBdr>
+            </w:pPr>
+            <w:r>
+              <w:t>1.2.3</w:t>
+            </w:r>
+          </w:p>
+        </w:tc>
+        <w:tc>
+          <w:tcPr>
+            <w:tcW w:w="3345" w:type="dxa"/>
+            <w:tcBorders>
+              <w:top w:val="single" w:sz="6" w:space="0" w:color="000000" w:themeColor="text1"/>
+              <w:left w:val="single" w:sz="6" w:space="0" w:color="000000" w:themeColor="text1"/>
+              <w:bottom w:val="single" w:sz="6" w:space="0" w:color="000000" w:themeColor="text1"/>
+              <w:right w:val="single" w:sz="6" w:space="0" w:color="000000" w:themeColor="text1"/>
+            </w:tcBorders>
+            <w:vAlign w:val="center"/>
+          </w:tcPr>
+          <w:p>
+            <w:pPr>
+              <w:pBdr>
+                <w:top w:val="nil"/>
+                <w:left w:val="nil"/>
+                <w:bottom w:val="nil"/>
+                <w:right w:val="nil"/>
+                <w:between w:val="nil"/>
+              </w:pBdr>
+            </w:pPr>
+            <w:r>
+              <w:t>Index page must have a F4 function to search as well as query the database for the resulting information</w:t>
+            </w:r>
+          </w:p>
+        </w:tc>
+        <w:tc>
+          <w:tcPr>
+            <w:tcW w:w="2545" w:type="dxa"/>
+            <w:tcBorders>
+              <w:top w:val="single" w:sz="6" w:space="0" w:color="000000" w:themeColor="text1"/>
+              <w:left w:val="single" w:sz="6" w:space="0" w:color="000000" w:themeColor="text1"/>
+              <w:bottom w:val="single" w:sz="6" w:space="0" w:color="000000" w:themeColor="text1"/>
+              <w:right w:val="single" w:sz="6" w:space="0" w:color="000000" w:themeColor="text1"/>
+            </w:tcBorders>
+            <w:vAlign w:val="center"/>
+          </w:tcPr>
+          <w:p>
+            <w:pPr>
+              <w:pBdr>
+                <w:top w:val="nil"/>
+                <w:left w:val="nil"/>
+                <w:bottom w:val="nil"/>
+                <w:right w:val="nil"/>
+                <w:between w:val="nil"/>
+              </w:pBdr>
+            </w:pPr>
+            <w:r>
+              <w:t>Black box -</w:t>
+            </w:r>
+            <w:r>
+              <w:t xml:space="preserve"> Equivalence Partitioning</w:t>
+            </w:r>
+          </w:p>
+        </w:tc>
+      </w:tr>
+      <w:tr>
+        <w:tc>
+          <w:tcPr>
+            <w:tcW w:w="1429" w:type="dxa"/>
+            <w:tcBorders>
+              <w:top w:val="single" w:sz="6" w:space="0" w:color="000000" w:themeColor="text1"/>
+              <w:left w:val="single" w:sz="6" w:space="0" w:color="000000" w:themeColor="text1"/>
+              <w:bottom w:val="single" w:sz="6" w:space="0" w:color="000000" w:themeColor="text1"/>
+              <w:right w:val="single" w:sz="6" w:space="0" w:color="000000" w:themeColor="text1"/>
+            </w:tcBorders>
+            <w:vAlign w:val="center"/>
+          </w:tcPr>
+          <w:p>
+            <w:pPr>
+              <w:pBdr>
+                <w:top w:val="nil"/>
+                <w:left w:val="nil"/>
+                <w:bottom w:val="nil"/>
+                <w:right w:val="nil"/>
+                <w:between w:val="nil"/>
+              </w:pBdr>
+            </w:pPr>
+            <w:r>
+              <w:t>5</w:t>
+            </w:r>
+          </w:p>
+        </w:tc>
+        <w:tc>
+          <w:tcPr>
+            <w:tcW w:w="2011" w:type="dxa"/>
+            <w:tcBorders>
+              <w:top w:val="single" w:sz="6" w:space="0" w:color="000000" w:themeColor="text1"/>
+              <w:left w:val="single" w:sz="6" w:space="0" w:color="000000" w:themeColor="text1"/>
+              <w:bottom w:val="single" w:sz="6" w:space="0" w:color="000000" w:themeColor="text1"/>
+              <w:right w:val="single" w:sz="6" w:space="0" w:color="000000" w:themeColor="text1"/>
+            </w:tcBorders>
+          </w:tcPr>
+          <w:p>
+            <w:pPr>
+              <w:pBdr>
+                <w:top w:val="nil"/>
+                <w:left w:val="nil"/>
+                <w:bottom w:val="nil"/>
+                <w:right w:val="nil"/>
+                <w:between w:val="nil"/>
+              </w:pBdr>
+            </w:pPr>
+            <w:r>
+              <w:t>1.2.4</w:t>
+            </w:r>
+          </w:p>
+        </w:tc>
+        <w:tc>
+          <w:tcPr>
+            <w:tcW w:w="3345" w:type="dxa"/>
+            <w:tcBorders>
+              <w:top w:val="single" w:sz="6" w:space="0" w:color="000000" w:themeColor="text1"/>
+              <w:left w:val="single" w:sz="6" w:space="0" w:color="000000" w:themeColor="text1"/>
+              <w:bottom w:val="single" w:sz="6" w:space="0" w:color="000000" w:themeColor="text1"/>
+              <w:right w:val="single" w:sz="6" w:space="0" w:color="000000" w:themeColor="text1"/>
+            </w:tcBorders>
+            <w:vAlign w:val="center"/>
+          </w:tcPr>
+          <w:p>
+            <w:pPr>
+              <w:pBdr>
+                <w:top w:val="nil"/>
+                <w:left w:val="nil"/>
+                <w:bottom w:val="nil"/>
+                <w:right w:val="nil"/>
+                <w:between w:val="nil"/>
+              </w:pBdr>
+            </w:pPr>
+            <w:r>
+              <w:t>Assignments page must have F3 function to search for the file to be submitted</w:t>
+            </w:r>
+          </w:p>
+        </w:tc>
+        <w:tc>
+          <w:tcPr>
+            <w:tcW w:w="2545" w:type="dxa"/>
+            <w:tcBorders>
+              <w:top w:val="single" w:sz="6" w:space="0" w:color="000000" w:themeColor="text1"/>
+              <w:left w:val="single" w:sz="6" w:space="0" w:color="000000" w:themeColor="text1"/>
+              <w:bottom w:val="single" w:sz="6" w:space="0" w:color="000000" w:themeColor="text1"/>
+              <w:right w:val="single" w:sz="6" w:space="0" w:color="000000" w:themeColor="text1"/>
+            </w:tcBorders>
+            <w:vAlign w:val="center"/>
+          </w:tcPr>
+          <w:p>
+            <w:pPr>
+              <w:pBdr>
+                <w:top w:val="nil"/>
+                <w:left w:val="nil"/>
+                <w:bottom w:val="nil"/>
+                <w:right w:val="nil"/>
+                <w:between w:val="nil"/>
+              </w:pBdr>
+            </w:pPr>
+            <w:r>
+              <w:t xml:space="preserve">Black box - </w:t>
+            </w:r>
+            <w:r>
+              <w:t>Equivalence Partitioning</w:t>
+            </w:r>
+          </w:p>
+        </w:tc>
+      </w:tr>
+      <w:tr>
+        <w:tc>
+          <w:tcPr>
+            <w:tcW w:w="1429" w:type="dxa"/>
+            <w:tcBorders>
+              <w:top w:val="single" w:sz="6" w:space="0" w:color="000000" w:themeColor="text1"/>
+              <w:left w:val="single" w:sz="6" w:space="0" w:color="000000" w:themeColor="text1"/>
+              <w:bottom w:val="single" w:sz="6" w:space="0" w:color="000000" w:themeColor="text1"/>
+              <w:right w:val="single" w:sz="6" w:space="0" w:color="000000" w:themeColor="text1"/>
+            </w:tcBorders>
+            <w:vAlign w:val="center"/>
+          </w:tcPr>
+          <w:p>
+            <w:pPr>
+              <w:pBdr>
+                <w:top w:val="nil"/>
+                <w:left w:val="nil"/>
+                <w:bottom w:val="nil"/>
+                <w:right w:val="nil"/>
+                <w:between w:val="nil"/>
+              </w:pBdr>
+            </w:pPr>
+            <w:r>
+              <w:t>6</w:t>
+            </w:r>
+          </w:p>
+        </w:tc>
+        <w:tc>
+          <w:tcPr>
+            <w:tcW w:w="2011" w:type="dxa"/>
+            <w:tcBorders>
+              <w:top w:val="single" w:sz="6" w:space="0" w:color="000000" w:themeColor="text1"/>
+              <w:left w:val="single" w:sz="6" w:space="0" w:color="000000" w:themeColor="text1"/>
+              <w:bottom w:val="single" w:sz="6" w:space="0" w:color="000000" w:themeColor="text1"/>
+              <w:right w:val="single" w:sz="6" w:space="0" w:color="000000" w:themeColor="text1"/>
+            </w:tcBorders>
+          </w:tcPr>
+          <w:p>
+            <w:pPr>
+              <w:pBdr>
+                <w:top w:val="nil"/>
+                <w:left w:val="nil"/>
+                <w:bottom w:val="nil"/>
+                <w:right w:val="nil"/>
+                <w:between w:val="nil"/>
+              </w:pBdr>
+            </w:pPr>
+            <w:r>
+              <w:t>1.3.3</w:t>
+            </w:r>
+          </w:p>
+        </w:tc>
+        <w:tc>
+          <w:tcPr>
+            <w:tcW w:w="3345" w:type="dxa"/>
+            <w:tcBorders>
+              <w:top w:val="single" w:sz="6" w:space="0" w:color="000000" w:themeColor="text1"/>
+              <w:left w:val="single" w:sz="6" w:space="0" w:color="000000" w:themeColor="text1"/>
+              <w:bottom w:val="single" w:sz="6" w:space="0" w:color="000000" w:themeColor="text1"/>
+              <w:right w:val="single" w:sz="6" w:space="0" w:color="000000" w:themeColor="text1"/>
+            </w:tcBorders>
+            <w:vAlign w:val="center"/>
+          </w:tcPr>
+          <w:p>
+            <w:pPr>
+              <w:pBdr>
+                <w:top w:val="nil"/>
+                <w:left w:val="nil"/>
+                <w:bottom w:val="nil"/>
+                <w:right w:val="nil"/>
+                <w:between w:val="nil"/>
+              </w:pBdr>
+            </w:pPr>
+            <w:r>
+              <w:t xml:space="preserve">Services: </w:t>
+            </w:r>
+          </w:p>
+          <w:p>
+            <w:pPr>
+              <w:pBdr>
+                <w:top w:val="nil"/>
+                <w:left w:val="nil"/>
+                <w:bottom w:val="nil"/>
+                <w:right w:val="nil"/>
+                <w:between w:val="nil"/>
+              </w:pBdr>
+            </w:pPr>
+            <w:r>
               <w:rPr>
-                <w:highlight w:val="yellow"/>
+                <w:rFonts w:ascii="Symbol" w:eastAsia="Symbol" w:hAnsi="Symbol" w:cs="Symbol"/>
               </w:rPr>
+              <w:t>·</w:t>
+            </w:r>
+            <w:r>
+              <w:t xml:space="preserve"> MySQL for the database </w:t>
+            </w:r>
+          </w:p>
+          <w:p>
+            <w:pPr>
+              <w:pBdr>
+                <w:top w:val="nil"/>
+                <w:left w:val="nil"/>
+                <w:bottom w:val="nil"/>
+                <w:right w:val="nil"/>
+                <w:between w:val="nil"/>
+              </w:pBdr>
             </w:pPr>
             <w:r>
               <w:rPr>
-                <w:highlight w:val="yellow"/>
+                <w:rFonts w:ascii="Symbol" w:eastAsia="Symbol" w:hAnsi="Symbol" w:cs="Symbol"/>
               </w:rPr>
-              <w:t>Short description of the test goal(s) and objective(s).</w:t>
+              <w:t>·</w:t>
+            </w:r>
+            <w:r>
+              <w:t xml:space="preserve"> ReactJS for frontend webpages</w:t>
+            </w:r>
+          </w:p>
+          <w:p>
+            <w:pPr>
+              <w:pBdr>
+                <w:top w:val="nil"/>
+                <w:left w:val="nil"/>
+                <w:bottom w:val="nil"/>
+                <w:right w:val="nil"/>
+                <w:between w:val="nil"/>
+              </w:pBdr>
+            </w:pPr>
+            <w:r>
+              <w:rPr>
+                <w:rFonts w:ascii="Symbol" w:eastAsia="Symbol" w:hAnsi="Symbol" w:cs="Symbol"/>
+              </w:rPr>
+              <w:t>·</w:t>
+            </w:r>
+            <w:r>
+              <w:t xml:space="preserve"> NodeJS for backend programming</w:t>
+            </w:r>
+          </w:p>
+          <w:p>
+            <w:pPr>
+              <w:pBdr>
+                <w:top w:val="nil"/>
+                <w:left w:val="nil"/>
+                <w:bottom w:val="nil"/>
+                <w:right w:val="nil"/>
+                <w:between w:val="nil"/>
+              </w:pBdr>
+            </w:pPr>
+            <w:r>
+              <w:rPr>
+                <w:rFonts w:ascii="Symbol" w:eastAsia="Symbol" w:hAnsi="Symbol" w:cs="Symbol"/>
+              </w:rPr>
+              <w:t>·</w:t>
+            </w:r>
+            <w:r>
+              <w:t xml:space="preserve"> Azure for cloud computing</w:t>
             </w:r>
           </w:p>
         </w:tc>
@@ -930,111 +1523,149 @@
           <w:tcPr>
             <w:tcW w:w="2545" w:type="dxa"/>
             <w:tcBorders>
-              <w:top w:val="single" w:sz="6" w:space="0" w:color="000000"/>
-              <w:left w:val="single" w:sz="6" w:space="0" w:color="000000"/>
-              <w:bottom w:val="single" w:sz="6" w:space="0" w:color="000000"/>
-              <w:right w:val="single" w:sz="6" w:space="0" w:color="000000"/>
-            </w:tcBorders>
-            <w:vAlign w:val="center"/>
-          </w:tcPr>
-          <w:p>
-            <w:pPr>
-              <w:pBdr>
-                <w:top w:val="nil"/>
-                <w:left w:val="nil"/>
-                <w:bottom w:val="nil"/>
-                <w:right w:val="nil"/>
-                <w:between w:val="nil"/>
-              </w:pBdr>
-              <w:rPr>
-                <w:highlight w:val="yellow"/>
-              </w:rPr>
-            </w:pPr>
-            <w:hyperlink r:id="rId4" w:history="1">
-              <w:r>
-                <w:rPr>
-                  <w:rStyle w:val="Hyperlink"/>
-                  <w:highlight w:val="yellow"/>
-                </w:rPr>
-                <w:t>Indicate the test method &amp; technique</w:t>
-              </w:r>
-            </w:hyperlink>
-            <w:r>
-              <w:rPr>
-                <w:highlight w:val="yellow"/>
-              </w:rPr>
-              <w:t xml:space="preserve"> [</w:t>
-            </w:r>
-            <w:r>
-              <w:rPr>
-                <w:b/>
-                <w:highlight w:val="yellow"/>
-              </w:rPr>
-              <w:t xml:space="preserve">for example - </w:t>
-            </w:r>
-            <w:r>
-              <w:rPr>
-                <w:highlight w:val="yellow"/>
-              </w:rPr>
-              <w:t>Black box - Equivalence Partitioning, etc.]</w:t>
+              <w:top w:val="single" w:sz="6" w:space="0" w:color="000000" w:themeColor="text1"/>
+              <w:left w:val="single" w:sz="6" w:space="0" w:color="000000" w:themeColor="text1"/>
+              <w:bottom w:val="single" w:sz="6" w:space="0" w:color="000000" w:themeColor="text1"/>
+              <w:right w:val="single" w:sz="6" w:space="0" w:color="000000" w:themeColor="text1"/>
+            </w:tcBorders>
+            <w:vAlign w:val="center"/>
+          </w:tcPr>
+          <w:p>
+            <w:pPr>
+              <w:pBdr>
+                <w:top w:val="nil"/>
+                <w:left w:val="nil"/>
+                <w:bottom w:val="nil"/>
+                <w:right w:val="nil"/>
+                <w:between w:val="nil"/>
+              </w:pBdr>
+            </w:pPr>
+            <w:r>
+              <w:t>White box – Condition Testing</w:t>
+            </w:r>
+          </w:p>
+          <w:p>
+            <w:pPr>
+              <w:pBdr>
+                <w:top w:val="nil"/>
+                <w:left w:val="nil"/>
+                <w:bottom w:val="nil"/>
+                <w:right w:val="nil"/>
+                <w:between w:val="nil"/>
+              </w:pBdr>
+            </w:pPr>
+          </w:p>
+        </w:tc>
+      </w:tr>
+      <w:tr>
+        <w:tc>
+          <w:tcPr>
+            <w:tcW w:w="1429" w:type="dxa"/>
+            <w:tcBorders>
+              <w:top w:val="single" w:sz="6" w:space="0" w:color="000000" w:themeColor="text1"/>
+              <w:left w:val="single" w:sz="6" w:space="0" w:color="000000" w:themeColor="text1"/>
+              <w:bottom w:val="single" w:sz="6" w:space="0" w:color="000000" w:themeColor="text1"/>
+              <w:right w:val="single" w:sz="6" w:space="0" w:color="000000" w:themeColor="text1"/>
+            </w:tcBorders>
+            <w:vAlign w:val="center"/>
+          </w:tcPr>
+          <w:p>
+            <w:pPr>
+              <w:pBdr>
+                <w:top w:val="nil"/>
+                <w:left w:val="nil"/>
+                <w:bottom w:val="nil"/>
+                <w:right w:val="nil"/>
+                <w:between w:val="nil"/>
+              </w:pBdr>
+            </w:pPr>
+            <w:r>
+              <w:t>7</w:t>
+            </w:r>
+          </w:p>
+        </w:tc>
+        <w:tc>
+          <w:tcPr>
+            <w:tcW w:w="2011" w:type="dxa"/>
+            <w:tcBorders>
+              <w:top w:val="single" w:sz="6" w:space="0" w:color="000000" w:themeColor="text1"/>
+              <w:left w:val="single" w:sz="6" w:space="0" w:color="000000" w:themeColor="text1"/>
+              <w:bottom w:val="single" w:sz="6" w:space="0" w:color="000000" w:themeColor="text1"/>
+              <w:right w:val="single" w:sz="6" w:space="0" w:color="000000" w:themeColor="text1"/>
+            </w:tcBorders>
+          </w:tcPr>
+          <w:p>
+            <w:pPr>
+              <w:pBdr>
+                <w:top w:val="nil"/>
+                <w:left w:val="nil"/>
+                <w:bottom w:val="nil"/>
+                <w:right w:val="nil"/>
+                <w:between w:val="nil"/>
+              </w:pBdr>
+            </w:pPr>
+            <w:r>
+              <w:t>2.1.3</w:t>
+            </w:r>
+          </w:p>
+        </w:tc>
+        <w:tc>
+          <w:tcPr>
+            <w:tcW w:w="3345" w:type="dxa"/>
+            <w:tcBorders>
+              <w:top w:val="single" w:sz="6" w:space="0" w:color="000000" w:themeColor="text1"/>
+              <w:left w:val="single" w:sz="6" w:space="0" w:color="000000" w:themeColor="text1"/>
+              <w:bottom w:val="single" w:sz="6" w:space="0" w:color="000000" w:themeColor="text1"/>
+              <w:right w:val="single" w:sz="6" w:space="0" w:color="000000" w:themeColor="text1"/>
+            </w:tcBorders>
+            <w:vAlign w:val="center"/>
+          </w:tcPr>
+          <w:p>
+            <w:pPr>
+              <w:pBdr>
+                <w:top w:val="nil"/>
+                <w:left w:val="nil"/>
+                <w:bottom w:val="nil"/>
+                <w:right w:val="nil"/>
+                <w:between w:val="nil"/>
+              </w:pBdr>
+            </w:pPr>
+            <w:r>
+              <w:t>The system must be able to support at least 550 user accounts</w:t>
+            </w:r>
+          </w:p>
+        </w:tc>
+        <w:tc>
+          <w:tcPr>
+            <w:tcW w:w="2545" w:type="dxa"/>
+            <w:tcBorders>
+              <w:top w:val="single" w:sz="6" w:space="0" w:color="000000" w:themeColor="text1"/>
+              <w:left w:val="single" w:sz="6" w:space="0" w:color="000000" w:themeColor="text1"/>
+              <w:bottom w:val="single" w:sz="6" w:space="0" w:color="000000" w:themeColor="text1"/>
+              <w:right w:val="single" w:sz="6" w:space="0" w:color="000000" w:themeColor="text1"/>
+            </w:tcBorders>
+            <w:vAlign w:val="center"/>
+          </w:tcPr>
+          <w:p>
+            <w:pPr>
+              <w:pBdr>
+                <w:top w:val="nil"/>
+                <w:left w:val="nil"/>
+                <w:bottom w:val="nil"/>
+                <w:right w:val="nil"/>
+                <w:between w:val="nil"/>
+              </w:pBdr>
+            </w:pPr>
+            <w:r>
+              <w:t>Black box -</w:t>
+            </w:r>
+            <w:r>
+              <w:t xml:space="preserve"> Equivalence Partitioning</w:t>
             </w:r>
           </w:p>
         </w:tc>
       </w:tr>
     </w:tbl>
-    <w:p>
-      <w:pPr>
-        <w:pBdr>
-          <w:top w:val="nil"/>
-          <w:left w:val="nil"/>
-          <w:bottom w:val="nil"/>
-          <w:right w:val="nil"/>
-          <w:between w:val="nil"/>
-        </w:pBdr>
-      </w:pPr>
-    </w:p>
-    <w:p>
-      <w:pPr>
-        <w:pBdr>
-          <w:top w:val="nil"/>
-          <w:left w:val="nil"/>
-          <w:bottom w:val="nil"/>
-          <w:right w:val="nil"/>
-          <w:between w:val="nil"/>
-        </w:pBdr>
-      </w:pPr>
-      <w:bookmarkStart w:id="9" w:name="_3dy6vkm" w:colFirst="0" w:colLast="0"/>
-      <w:bookmarkEnd w:id="9"/>
-    </w:p>
-    <w:p>
-      <w:pPr>
-        <w:pStyle w:val="Heading1"/>
-        <w:pBdr>
-          <w:top w:val="nil"/>
-          <w:left w:val="nil"/>
-          <w:bottom w:val="nil"/>
-          <w:right w:val="nil"/>
-          <w:between w:val="nil"/>
-        </w:pBdr>
-        <w:jc w:val="left"/>
-      </w:pPr>
-    </w:p>
-    <w:p>
-      <w:pPr>
-        <w:pStyle w:val="Heading1"/>
-        <w:pBdr>
-          <w:top w:val="nil"/>
-          <w:left w:val="nil"/>
-          <w:bottom w:val="nil"/>
-          <w:right w:val="nil"/>
-          <w:between w:val="nil"/>
-        </w:pBdr>
-        <w:jc w:val="left"/>
-      </w:pPr>
-      <w:r>
-        <w:br w:type="page"/>
-      </w:r>
-    </w:p>
     <w:p/>
     <w:sectPr>
       <w:pgSz w:w="12240" w:h="15840"/>
@@ -1047,7 +1678,7 @@
 </file>
 
 <file path=word/styles.xml><?xml version="1.0" encoding="utf-8"?>
-<w:styles xmlns:mc="http://schemas.openxmlformats.org/markup-compatibility/2006" xmlns:r="http://schemas.openxmlformats.org/officeDocument/2006/relationships" xmlns:w="http://schemas.openxmlformats.org/wordprocessingml/2006/main" xmlns:w14="http://schemas.microsoft.com/office/word/2010/wordml" xmlns:w15="http://schemas.microsoft.com/office/word/2012/wordml" xmlns:w16cex="http://schemas.microsoft.com/office/word/2018/wordml/cex" xmlns:w16cid="http://schemas.microsoft.com/office/word/2016/wordml/cid" xmlns:w16="http://schemas.microsoft.com/office/word/2018/wordml" xmlns:w16se="http://schemas.microsoft.com/office/word/2015/wordml/symex" mc:Ignorable="w14 w15 w16se w16cid w16 w16cex">
+<w:styles xmlns:mc="http://schemas.openxmlformats.org/markup-compatibility/2006" xmlns:r="http://schemas.openxmlformats.org/officeDocument/2006/relationships" xmlns:w="http://schemas.openxmlformats.org/wordprocessingml/2006/main" xmlns:w14="http://schemas.microsoft.com/office/word/2010/wordml" xmlns:w15="http://schemas.microsoft.com/office/word/2012/wordml" xmlns:w16cex="http://schemas.microsoft.com/office/word/2018/wordml/cex" xmlns:w16cid="http://schemas.microsoft.com/office/word/2016/wordml/cid" xmlns:w16="http://schemas.microsoft.com/office/word/2018/wordml" xmlns:w16sdtdh="http://schemas.microsoft.com/office/word/2020/wordml/sdtdatahash" xmlns:w16se="http://schemas.microsoft.com/office/word/2015/wordml/symex" mc:Ignorable="w14 w15 w16se w16cid w16 w16cex w16sdtdh">
   <w:docDefaults>
     <w:rPrDefault>
       <w:rPr>

</xml_diff>